<commit_message>
tasks 5 - 8 are done
</commit_message>
<xml_diff>
--- a/selection_week/danubius/Danubius kérdések.docx
+++ b/selection_week/danubius/Danubius kérdések.docx
@@ -219,6 +219,22 @@
       <w:r>
         <w:t>var x = (a = 3);</w:t>
       </w:r>
+      <w:r>
+        <w:br/>
+      </w:r>
+      <w:r>
+        <w:br/>
+      </w:r>
+      <w:r>
+        <w:tab/>
+        <w:t xml:space="preserve">Az 'x' változóba 3 kerül, 'a' változó értékadása közben </w:t>
+      </w:r>
+      <w:r>
+        <w:t>a visszatérési érték 3, így az kerül az x változóba is.</w:t>
+      </w:r>
+      <w:r>
+        <w:t xml:space="preserve"> </w:t>
+      </w:r>
     </w:p>
     <w:p>
       <w:pPr>
@@ -240,7 +256,6 @@
         <w:pStyle w:val="Question"/>
       </w:pPr>
       <w:r>
-        <w:lastRenderedPageBreak/>
         <w:t>Mit ír ki</w:t>
       </w:r>
       <w:r>
@@ -299,11 +314,35 @@
       <w:pPr>
         <w:pStyle w:val="Code"/>
       </w:pPr>
-    </w:p>
-    <w:p>
-      <w:pPr>
-        <w:pStyle w:val="Code"/>
-      </w:pPr>
+      <w:r>
+        <w:t>// baz    -&gt; első log</w:t>
+      </w:r>
+    </w:p>
+    <w:p>
+      <w:pPr>
+        <w:pStyle w:val="Code"/>
+      </w:pPr>
+      <w:r>
+        <w:t xml:space="preserve">// bar    -&gt; a foo és a bar köz egy időben indulnak el, mivel a bar 500 ms </w:t>
+      </w:r>
+      <w:r>
+        <w:tab/>
+      </w:r>
+      <w:r>
+        <w:tab/>
+      </w:r>
+      <w:r>
+        <w:tab/>
+        <w:t>időeltolással logol, ez lesz a 2.</w:t>
+      </w:r>
+    </w:p>
+    <w:p>
+      <w:pPr>
+        <w:pStyle w:val="Code"/>
+      </w:pPr>
+      <w:r>
+        <w:t>// foo    -&gt; a foo 1000 ms (1 mp) időeltolással logol, ez a 3.</w:t>
+      </w:r>
     </w:p>
     <w:p>
       <w:pPr>
@@ -349,11 +388,26 @@
       <w:pPr>
         <w:pStyle w:val="Code"/>
       </w:pPr>
-    </w:p>
-    <w:p>
-      <w:pPr>
-        <w:pStyle w:val="Code"/>
-      </w:pPr>
+      <w:r>
+        <w:t>v1 alapértel</w:t>
+      </w:r>
+      <w:r>
+        <w:t>mezett js selector, az id-val rendelkező elemre mutató referenciával tér vissza,</w:t>
+      </w:r>
+    </w:p>
+    <w:p>
+      <w:pPr>
+        <w:pStyle w:val="Code"/>
+      </w:pPr>
+      <w:r>
+        <w:t>v2 jquery selector</w:t>
+      </w:r>
+      <w:r>
+        <w:t xml:space="preserve">, </w:t>
+      </w:r>
+      <w:r>
+        <w:t> jQuery objektummal tér vissza</w:t>
+      </w:r>
     </w:p>
     <w:p>
       <w:pPr>
@@ -406,6 +460,23 @@
       <w:pPr>
         <w:pStyle w:val="Code"/>
       </w:pPr>
+      <w:r>
+        <w:t>data['person.name']</w:t>
+      </w:r>
+      <w:r>
+        <w:t>;</w:t>
+      </w:r>
+    </w:p>
+    <w:p>
+      <w:pPr>
+        <w:pStyle w:val="Code"/>
+      </w:pPr>
+      <w:r>
+        <w:t>Object.values(data)[0]</w:t>
+      </w:r>
+      <w:r>
+        <w:t>;</w:t>
+      </w:r>
     </w:p>
     <w:p>
       <w:pPr>
@@ -518,7 +589,6 @@
         <w:pStyle w:val="Code"/>
       </w:pPr>
       <w:r>
-        <w:lastRenderedPageBreak/>
         <w:t>x = 5;</w:t>
       </w:r>
       <w:r>
@@ -779,6 +849,7 @@
         <w:pStyle w:val="Question"/>
       </w:pPr>
       <w:r>
+        <w:lastRenderedPageBreak/>
         <w:t>Adatbázis tervezési feladat</w:t>
       </w:r>
     </w:p>
@@ -872,7 +943,6 @@
         <w:rPr>
           <w:rFonts w:asciiTheme="minorHAnsi" w:hAnsiTheme="minorHAnsi"/>
         </w:rPr>
-        <w:lastRenderedPageBreak/>
         <w:t>Példa a termékekre és attribútumaikra:</w:t>
       </w:r>
     </w:p>
@@ -2369,6 +2439,11 @@
       <w:lang w:val="en-US"/>
     </w:rPr>
   </w:style>
+  <w:style w:type="character" w:customStyle="1" w:styleId="apple-converted-space">
+    <w:name w:val="apple-converted-space"/>
+    <w:basedOn w:val="Bekezdsalapbettpusa"/>
+    <w:rsid w:val="00E143B3"/>
+  </w:style>
 </w:styles>
 </file>
 

</xml_diff>

<commit_message>
9 - 12 tasks are done
</commit_message>
<xml_diff>
--- a/selection_week/danubius/Danubius kérdések.docx
+++ b/selection_week/danubius/Danubius kérdések.docx
@@ -547,6 +547,15 @@
       <w:pPr>
         <w:pStyle w:val="Code"/>
       </w:pPr>
+      <w:r>
+        <w:lastRenderedPageBreak/>
+        <w:t>Meghívásra kerül a callbacksben tárolt függvény, de mivel annak az 'i' változó referenciája lett átadva (ami a lefutás után már 5), így 5-t ír ki.</w:t>
+      </w:r>
+    </w:p>
+    <w:p>
+      <w:pPr>
+        <w:pStyle w:val="Code"/>
+      </w:pPr>
     </w:p>
     <w:p>
       <w:pPr>
@@ -618,6 +627,9 @@
       <w:pPr>
         <w:pStyle w:val="Code"/>
       </w:pPr>
+      <w:r>
+        <w:t>Az 'y' változónak referenciaként meg lett adva a 'b' objektum, így mikor felül lett definiálva az 'y' objektum 'c' tulajdonsága, a 'b' objektum 'c' tulajdonsága is megváltozott (az 'y' és a 'b' ugyanazt a referenciát tartalmazza), így 2 + 6 = 8-at ír ki.</w:t>
+      </w:r>
     </w:p>
     <w:p>
       <w:pPr>
@@ -643,6 +655,19 @@
     <w:p>
       <w:pPr>
         <w:pStyle w:val="Code"/>
+      </w:pPr>
+      <w:r>
+        <w:t>-az element osztályú elemek összes child elemei között kiválasztja a symbol osztályú elemeket.</w:t>
+      </w:r>
+    </w:p>
+    <w:p>
+      <w:pPr>
+        <w:pStyle w:val="Code"/>
+      </w:pPr>
+    </w:p>
+    <w:p>
+      <w:pPr>
+        <w:pStyle w:val="Code"/>
         <w:rPr>
           <w:rStyle w:val="pun"/>
         </w:rPr>
@@ -694,26 +719,15 @@
       <w:pPr>
         <w:pStyle w:val="Code"/>
       </w:pPr>
-    </w:p>
-    <w:p>
-      <w:pPr>
-        <w:pStyle w:val="Code"/>
-      </w:pPr>
-    </w:p>
-    <w:p>
-      <w:pPr>
-        <w:pStyle w:val="Code"/>
-      </w:pPr>
-    </w:p>
-    <w:p>
-      <w:pPr>
-        <w:pStyle w:val="Code"/>
-      </w:pPr>
-    </w:p>
-    <w:p>
-      <w:pPr>
-        <w:pStyle w:val="Code"/>
-      </w:pPr>
+      <w:r>
+        <w:rPr>
+          <w:rStyle w:val="pun"/>
+        </w:rPr>
+        <w:t xml:space="preserve">- </w:t>
+      </w:r>
+      <w:r>
+        <w:t>az element osztályú elemek közül a large osztályú elemek (mindkét osztályt tartalmazó elemek) összes child elemei között kiválasztja a symbol osztályú elemeket.</w:t>
+      </w:r>
     </w:p>
     <w:p>
       <w:pPr>
@@ -818,6 +832,7 @@
         <w:pStyle w:val="Code"/>
       </w:pPr>
       <w:r>
+        <w:lastRenderedPageBreak/>
         <w:t xml:space="preserve">   color: red;</w:t>
       </w:r>
     </w:p>
@@ -838,6 +853,25 @@
       <w:pPr>
         <w:pStyle w:val="Code"/>
       </w:pPr>
+      <w:r>
+        <w:t xml:space="preserve">CSS specificity miatt </w:t>
+      </w:r>
+      <w:r>
+        <w:rPr>
+          <w:b/>
+          <w:color w:val="4472C4" w:themeColor="accent5"/>
+        </w:rPr>
+        <w:t>kék</w:t>
+      </w:r>
+      <w:r>
+        <w:t xml:space="preserve"> lesz: az első esetben 2 tag selector-t és 1 class selector-t tartalmaz a CSS selector, míg a második esetben csak egy class sel</w:t>
+      </w:r>
+      <w:r>
+        <w:t>ectort, így az első nagyobb súlyú és</w:t>
+      </w:r>
+      <w:r>
+        <w:t xml:space="preserve"> felülírja a másodikat.</w:t>
+      </w:r>
     </w:p>
     <w:p>
       <w:pPr>
@@ -849,7 +883,6 @@
         <w:pStyle w:val="Question"/>
       </w:pPr>
       <w:r>
-        <w:lastRenderedPageBreak/>
         <w:t>Adatbázis tervezési feladat</w:t>
       </w:r>
     </w:p>

</xml_diff>